<commit_message>
Penetraatiotestaus.html lecture 4 added partly, Pentest notes updated and Pentest pictures added
</commit_message>
<xml_diff>
--- a/Notes-Penetraatiotestaus-Ilkka.docx
+++ b/Notes-Penetraatiotestaus-Ilkka.docx
@@ -886,17 +886,6 @@
         </w:rPr>
         <w:t>Kirjaa pääsynhallinnan epäonnistumiset, hälytä ylläpitäjiä tarvittaessa (esim. toistuvat epäonnistumiset).</w:t>
       </w:r>
-      <w:r>
-        <w:rPr>
-          <w:rFonts w:ascii="Arial" w:eastAsia="Times New Roman" w:hAnsi="Arial" w:cs="Arial"/>
-          <w:color w:val="000000"/>
-          <w:sz w:val="24"/>
-          <w:szCs w:val="24"/>
-          <w:lang w:eastAsia="fi-FI"/>
-          <w14:ligatures w14:val="none"/>
-        </w:rPr>
-        <w:t>-</w:t>
-      </w:r>
     </w:p>
     <w:p>
       <w:pPr>
@@ -2717,7 +2706,31 @@
             <w:lang w:eastAsia="fi-FI"/>
             <w14:ligatures w14:val="none"/>
           </w:rPr>
-          <w:t>Cross-site scripting</w:t>
+          <w:t>Cross-site s</w:t>
+        </w:r>
+        <w:r>
+          <w:rPr>
+            <w:rFonts w:ascii="Arial" w:eastAsia="Times New Roman" w:hAnsi="Arial" w:cs="Arial"/>
+            <w:color w:val="0000FF"/>
+            <w:sz w:val="24"/>
+            <w:szCs w:val="24"/>
+            <w:u w:val="single"/>
+            <w:lang w:eastAsia="fi-FI"/>
+            <w14:ligatures w14:val="none"/>
+          </w:rPr>
+          <w:t>&lt;p</w:t>
+        </w:r>
+        <w:r>
+          <w:rPr>
+            <w:rFonts w:ascii="Arial" w:eastAsia="Times New Roman" w:hAnsi="Arial" w:cs="Arial"/>
+            <w:color w:val="0000FF"/>
+            <w:sz w:val="24"/>
+            <w:szCs w:val="24"/>
+            <w:u w:val="single"/>
+            <w:lang w:eastAsia="fi-FI"/>
+            <w14:ligatures w14:val="none"/>
+          </w:rPr>
+          <w:t>cripting</w:t>
         </w:r>
       </w:hyperlink>
     </w:p>
@@ -3264,6 +3277,7 @@
       <w:r>
         <w:rPr>
           <w:rFonts w:ascii="Arial" w:eastAsia="Times New Roman" w:hAnsi="Arial" w:cs="Arial"/>
+          <w:noProof/>
           <w:color w:val="000000"/>
           <w:sz w:val="24"/>
           <w:szCs w:val="24"/>
@@ -3375,17 +3389,17 @@
           <w:color w:val="000000"/>
           <w:sz w:val="24"/>
           <w:szCs w:val="24"/>
-          <w:lang w:eastAsia="fi-FI"/>
-          <w14:ligatures w14:val="none"/>
-        </w:rPr>
-      </w:pPr>
-      <w:r>
-        <w:rPr>
-          <w:rFonts w:ascii="Arial" w:eastAsia="Times New Roman" w:hAnsi="Arial" w:cs="Arial"/>
-          <w:color w:val="000000"/>
-          <w:sz w:val="24"/>
-          <w:szCs w:val="24"/>
-          <w:lang w:eastAsia="fi-FI"/>
+          <w:lang w:val="en-GB" w:eastAsia="fi-FI"/>
+          <w14:ligatures w14:val="none"/>
+        </w:rPr>
+      </w:pPr>
+      <w:r>
+        <w:rPr>
+          <w:rFonts w:ascii="Arial" w:eastAsia="Times New Roman" w:hAnsi="Arial" w:cs="Arial"/>
+          <w:color w:val="000000"/>
+          <w:sz w:val="24"/>
+          <w:szCs w:val="24"/>
+          <w:lang w:val="en-GB" w:eastAsia="fi-FI"/>
           <w14:ligatures w14:val="none"/>
         </w:rPr>
         <w:t>”sudo apt-get update”</w:t>
@@ -3443,6 +3457,7 @@
       <w:r>
         <w:rPr>
           <w:rFonts w:ascii="Arial" w:eastAsia="Times New Roman" w:hAnsi="Arial" w:cs="Arial"/>
+          <w:noProof/>
           <w:color w:val="000000"/>
           <w:sz w:val="24"/>
           <w:szCs w:val="24"/>
@@ -3560,6 +3575,7 @@
       <w:r>
         <w:rPr>
           <w:rFonts w:ascii="Arial" w:eastAsia="Times New Roman" w:hAnsi="Arial" w:cs="Arial"/>
+          <w:noProof/>
           <w:color w:val="000000"/>
           <w:sz w:val="24"/>
           <w:szCs w:val="24"/>
@@ -3645,6 +3661,7 @@
       <w:r>
         <w:rPr>
           <w:rFonts w:ascii="Arial" w:eastAsia="Times New Roman" w:hAnsi="Arial" w:cs="Arial"/>
+          <w:noProof/>
           <w:color w:val="000000"/>
           <w:sz w:val="24"/>
           <w:szCs w:val="24"/>
@@ -3795,6 +3812,7 @@
       <w:r>
         <w:rPr>
           <w:rFonts w:ascii="Arial" w:eastAsia="Times New Roman" w:hAnsi="Arial" w:cs="Arial"/>
+          <w:noProof/>
           <w:color w:val="000000"/>
           <w:sz w:val="24"/>
           <w:szCs w:val="24"/>
@@ -3913,6 +3931,7 @@
       <w:r>
         <w:rPr>
           <w:rFonts w:ascii="Arial" w:eastAsia="Times New Roman" w:hAnsi="Arial" w:cs="Arial"/>
+          <w:noProof/>
           <w:color w:val="000000"/>
           <w:sz w:val="24"/>
           <w:szCs w:val="24"/>
@@ -4008,6 +4027,7 @@
       <w:r>
         <w:rPr>
           <w:rFonts w:ascii="Arial" w:eastAsia="Times New Roman" w:hAnsi="Arial" w:cs="Arial"/>
+          <w:noProof/>
           <w:color w:val="000000"/>
           <w:sz w:val="24"/>
           <w:szCs w:val="24"/>
@@ -4170,6 +4190,7 @@
       <w:r>
         <w:rPr>
           <w:rFonts w:ascii="Arial" w:eastAsia="Times New Roman" w:hAnsi="Arial" w:cs="Arial"/>
+          <w:noProof/>
           <w:color w:val="000000"/>
           <w:sz w:val="24"/>
           <w:szCs w:val="24"/>
@@ -4392,6 +4413,79 @@
         </w:rPr>
         <w:t xml:space="preserve"> tässä pitää tehdä ja en päässyt eteenpäin</w:t>
       </w:r>
+      <w:r>
+        <w:rPr>
+          <w:rFonts w:ascii="Arial" w:eastAsia="Times New Roman" w:hAnsi="Arial" w:cs="Arial"/>
+          <w:sz w:val="24"/>
+          <w:szCs w:val="24"/>
+          <w:lang w:eastAsia="fi-FI"/>
+          <w14:ligatures w14:val="none"/>
+        </w:rPr>
+        <w:t>. Kokeilin Zapin Hudia, mutta en ottanut kuvia</w:t>
+      </w:r>
+      <w:r>
+        <w:rPr>
+          <w:rFonts w:ascii="Arial" w:eastAsia="Times New Roman" w:hAnsi="Arial" w:cs="Arial"/>
+          <w:sz w:val="24"/>
+          <w:szCs w:val="24"/>
+          <w:lang w:eastAsia="fi-FI"/>
+          <w14:ligatures w14:val="none"/>
+        </w:rPr>
+        <w:t>. En Päässyt sitä loppuun asti, kun en tajunnut</w:t>
+      </w:r>
+      <w:r>
+        <w:rPr>
+          <w:rFonts w:ascii="Arial" w:eastAsia="Times New Roman" w:hAnsi="Arial" w:cs="Arial"/>
+          <w:sz w:val="24"/>
+          <w:szCs w:val="24"/>
+          <w:lang w:eastAsia="fi-FI"/>
+          <w14:ligatures w14:val="none"/>
+        </w:rPr>
+        <w:t xml:space="preserve"> kaikkia ominaisuuksia mistä keyt olisi pitänyt löytää.</w:t>
+      </w:r>
+    </w:p>
+    <w:p>
+      <w:pPr>
+        <w:spacing w:before="100" w:beforeAutospacing="1" w:after="100" w:afterAutospacing="1" w:line="240" w:lineRule="auto"/>
+        <w:ind w:left="2160"/>
+        <w:rPr>
+          <w:rFonts w:ascii="Arial" w:eastAsia="Times New Roman" w:hAnsi="Arial" w:cs="Arial"/>
+          <w:sz w:val="24"/>
+          <w:szCs w:val="24"/>
+          <w:lang w:eastAsia="fi-FI"/>
+          <w14:ligatures w14:val="none"/>
+        </w:rPr>
+      </w:pPr>
+      <w:r>
+        <w:rPr>
+          <w:rFonts w:ascii="Arial" w:eastAsia="Times New Roman" w:hAnsi="Arial" w:cs="Arial"/>
+          <w:sz w:val="24"/>
+          <w:szCs w:val="24"/>
+          <w:lang w:eastAsia="fi-FI"/>
+          <w14:ligatures w14:val="none"/>
+        </w:rPr>
+        <w:t>Kokeilin kuitenkin tehtää</w:t>
+      </w:r>
+      <w:r>
+        <w:rPr>
+          <w:rFonts w:ascii="Arial" w:eastAsia="Times New Roman" w:hAnsi="Arial" w:cs="Arial"/>
+          <w:sz w:val="24"/>
+          <w:szCs w:val="24"/>
+          <w:lang w:eastAsia="fi-FI"/>
+          <w14:ligatures w14:val="none"/>
+        </w:rPr>
+        <w:t xml:space="preserve"> mutta, en löytänyt salasanaa nimettyäni tiedostonimen, mutta tämä johtui siitä että en perehtynyt tarpeeksi ZAPin käyttöön. Yritin jotenkin väärällä tavalla.</w:t>
+      </w:r>
+      <w:r>
+        <w:rPr>
+          <w:rFonts w:ascii="Arial" w:eastAsia="Times New Roman" w:hAnsi="Arial" w:cs="Arial"/>
+          <w:sz w:val="24"/>
+          <w:szCs w:val="24"/>
+          <w:lang w:eastAsia="fi-FI"/>
+          <w14:ligatures w14:val="none"/>
+        </w:rPr>
+        <w:t xml:space="preserve"> Tuntui myös, että ZAPIN käyttö hidasti konetta merkittävästi ja nettiliikennettä.</w:t>
+      </w:r>
     </w:p>
     <w:p>
       <w:pPr>
@@ -4578,7 +4672,7 @@
           <w:lang w:val="en-GB" w:eastAsia="fi-FI"/>
           <w14:ligatures w14:val="none"/>
         </w:rPr>
-        <w:t>En kokeillut vielä näitä</w:t>
+        <w:t>&lt;</w:t>
       </w:r>
       <w:r>
         <w:rPr>
@@ -5064,6 +5158,7 @@
           <w:lang w:eastAsia="fi-FI"/>
           <w14:ligatures w14:val="none"/>
         </w:rPr>
+        <w:lastRenderedPageBreak/>
         <w:t>seurasin Teron ohjeita WebGoatin asennuksessa</w:t>
       </w:r>
       <w:r>
@@ -5116,13 +5211,13 @@
       <w:r>
         <w:rPr>
           <w:rFonts w:ascii="Arial" w:eastAsia="Times New Roman" w:hAnsi="Arial" w:cs="Arial"/>
-          <w:color w:val="000000"/>
-          <w:sz w:val="24"/>
-          <w:szCs w:val="24"/>
-          <w:lang w:eastAsia="fi-FI"/>
-          <w14:ligatures w14:val="none"/>
-        </w:rPr>
-        <w:lastRenderedPageBreak/>
+          <w:noProof/>
+          <w:color w:val="000000"/>
+          <w:sz w:val="24"/>
+          <w:szCs w:val="24"/>
+          <w:lang w:eastAsia="fi-FI"/>
+          <w14:ligatures w14:val="none"/>
+        </w:rPr>
         <w:drawing>
           <wp:inline distT="0" distB="0" distL="0" distR="0" wp14:anchorId="193AFF19" wp14:editId="07591869">
             <wp:extent cx="3139712" cy="1310754"/>
@@ -5169,39 +5264,28 @@
           <w:color w:val="000000"/>
           <w:sz w:val="24"/>
           <w:szCs w:val="24"/>
-          <w:lang w:val="en-GB" w:eastAsia="fi-FI"/>
-          <w14:ligatures w14:val="none"/>
-        </w:rPr>
-      </w:pPr>
-      <w:r>
-        <w:rPr>
-          <w:rFonts w:ascii="Arial" w:eastAsia="Times New Roman" w:hAnsi="Arial" w:cs="Arial"/>
-          <w:color w:val="000000"/>
-          <w:sz w:val="24"/>
-          <w:szCs w:val="24"/>
-          <w:lang w:val="en-GB" w:eastAsia="fi-FI"/>
-          <w14:ligatures w14:val="none"/>
-        </w:rPr>
-        <w:t>komento ”sudo apt-get i</w:t>
-      </w:r>
-      <w:r>
-        <w:rPr>
-          <w:rFonts w:ascii="Arial" w:eastAsia="Times New Roman" w:hAnsi="Arial" w:cs="Arial"/>
-          <w:color w:val="000000"/>
-          <w:sz w:val="24"/>
-          <w:szCs w:val="24"/>
-          <w:lang w:val="en-GB" w:eastAsia="fi-FI"/>
-          <w14:ligatures w14:val="none"/>
-        </w:rPr>
-        <w:t>nstall ufw”</w:t>
-      </w:r>
-      <w:r>
-        <w:rPr>
-          <w:rFonts w:ascii="Arial" w:eastAsia="Times New Roman" w:hAnsi="Arial" w:cs="Arial"/>
-          <w:color w:val="000000"/>
-          <w:sz w:val="24"/>
-          <w:szCs w:val="24"/>
-          <w:lang w:val="en-GB" w:eastAsia="fi-FI"/>
+          <w:lang w:eastAsia="fi-FI"/>
+          <w14:ligatures w14:val="none"/>
+        </w:rPr>
+      </w:pPr>
+      <w:r>
+        <w:rPr>
+          <w:rFonts w:ascii="Arial" w:eastAsia="Times New Roman" w:hAnsi="Arial" w:cs="Arial"/>
+          <w:color w:val="000000"/>
+          <w:sz w:val="24"/>
+          <w:szCs w:val="24"/>
+          <w:lang w:eastAsia="fi-FI"/>
+          <w14:ligatures w14:val="none"/>
+        </w:rPr>
+        <w:t>komento ”sudo apt-get install ufw”</w:t>
+      </w:r>
+      <w:r>
+        <w:rPr>
+          <w:rFonts w:ascii="Arial" w:eastAsia="Times New Roman" w:hAnsi="Arial" w:cs="Arial"/>
+          <w:color w:val="000000"/>
+          <w:sz w:val="24"/>
+          <w:szCs w:val="24"/>
+          <w:lang w:eastAsia="fi-FI"/>
           <w14:ligatures w14:val="none"/>
         </w:rPr>
         <w:t xml:space="preserve"> asensin palomuurin</w:t>
@@ -5435,6 +5519,7 @@
       <w:r>
         <w:rPr>
           <w:rFonts w:ascii="Arial" w:eastAsia="Times New Roman" w:hAnsi="Arial" w:cs="Arial"/>
+          <w:noProof/>
           <w:color w:val="000000"/>
           <w:sz w:val="24"/>
           <w:szCs w:val="24"/>
@@ -5606,6 +5691,7 @@
       <w:r>
         <w:rPr>
           <w:rFonts w:ascii="Arial" w:eastAsia="Times New Roman" w:hAnsi="Arial" w:cs="Arial"/>
+          <w:noProof/>
           <w:color w:val="000000"/>
           <w:sz w:val="24"/>
           <w:szCs w:val="24"/>

</xml_diff>